<commit_message>
added new vars to tda and new search
</commit_message>
<xml_diff>
--- a/User story.docx
+++ b/User story.docx
@@ -126,28 +126,10 @@
         <w:rPr>
           <w:color w:val="FF0000"/>
         </w:rPr>
-        <w:t xml:space="preserve">The </w:t>
-      </w:r>
-      <w:r>
-        <w:rPr>
-          <w:color w:val="FF0000"/>
-        </w:rPr>
-        <w:t>employer</w:t>
-      </w:r>
-      <w:r>
-        <w:rPr>
-          <w:color w:val="FF0000"/>
-        </w:rPr>
-        <w:t xml:space="preserve"> would then follow a link </w:t>
-      </w:r>
-      <w:r>
-        <w:t xml:space="preserve">to the login page, login using the given username and password and be directed the </w:t>
-      </w:r>
-      <w:r>
-        <w:t>Employer</w:t>
-      </w:r>
-      <w:r>
-        <w:t xml:space="preserve"> dashboard.</w:t>
+        <w:t xml:space="preserve">The employer would then follow a link </w:t>
+      </w:r>
+      <w:r>
+        <w:t>to the login page, login using the given username and password and be directed the Employer dashboard.</w:t>
       </w:r>
     </w:p>
     <w:p>
@@ -288,15 +270,59 @@
           <w:ilvl w:val="0"/>
           <w:numId w:val="4"/>
         </w:numPr>
-        <w:rPr>
-          <w:color w:val="FF0000"/>
-        </w:rPr>
-      </w:pPr>
-      <w:r>
-        <w:rPr>
-          <w:color w:val="FF0000"/>
-        </w:rPr>
+      </w:pPr>
+      <w:r>
         <w:t>They could see who is graduate, employer or TDA using a flag.</w:t>
+      </w:r>
+    </w:p>
+    <w:p>
+      <w:pPr>
+        <w:pStyle w:val="ListParagraph"/>
+        <w:numPr>
+          <w:ilvl w:val="0"/>
+          <w:numId w:val="4"/>
+        </w:numPr>
+        <w:rPr>
+          <w:color w:val="FF0000"/>
+        </w:rPr>
+      </w:pPr>
+      <w:r>
+        <w:rPr>
+          <w:color w:val="FF0000"/>
+        </w:rPr>
+        <w:t xml:space="preserve">Register new graduate, employer or </w:t>
+      </w:r>
+      <w:proofErr w:type="spellStart"/>
+      <w:r>
+        <w:rPr>
+          <w:color w:val="FF0000"/>
+        </w:rPr>
+        <w:t>tda</w:t>
+      </w:r>
+      <w:proofErr w:type="spellEnd"/>
+      <w:r>
+        <w:rPr>
+          <w:color w:val="FF0000"/>
+        </w:rPr>
+        <w:t xml:space="preserve"> admin – username, password</w:t>
+      </w:r>
+      <w:r>
+        <w:rPr>
+          <w:color w:val="FF0000"/>
+        </w:rPr>
+        <w:t>,</w:t>
+      </w:r>
+      <w:r>
+        <w:rPr>
+          <w:color w:val="FF0000"/>
+        </w:rPr>
+        <w:t xml:space="preserve"> </w:t>
+      </w:r>
+      <w:r>
+        <w:rPr>
+          <w:color w:val="FF0000"/>
+        </w:rPr>
+        <w:t>roles</w:t>
       </w:r>
     </w:p>
     <w:p/>

</xml_diff>

<commit_message>
changes to user input form
</commit_message>
<xml_diff>
--- a/User story.docx
+++ b/User story.docx
@@ -91,14 +91,7 @@
         <w:rPr>
           <w:color w:val="FF0000"/>
         </w:rPr>
-        <w:t xml:space="preserve">An Employer would receive an email from the TDA Admin containing their username </w:t>
-      </w:r>
-      <w:proofErr w:type="spellStart"/>
-      <w:r>
-        <w:rPr>
-          <w:color w:val="FF0000"/>
-        </w:rPr>
-        <w:t>ad</w:t>
+        <w:t>An Employer would receive an email from the TDA Admin containing their username ad</w:t>
       </w:r>
       <w:r>
         <w:rPr>
@@ -106,7 +99,6 @@
         </w:rPr>
         <w:t>d</w:t>
       </w:r>
-      <w:proofErr w:type="spellEnd"/>
       <w:r>
         <w:rPr>
           <w:color w:val="FF0000"/>
@@ -184,6 +176,21 @@
           <w:color w:val="FF0000"/>
         </w:rPr>
         <w:t>email link.</w:t>
+      </w:r>
+    </w:p>
+    <w:p>
+      <w:pPr>
+        <w:pStyle w:val="ListParagraph"/>
+        <w:numPr>
+          <w:ilvl w:val="0"/>
+          <w:numId w:val="3"/>
+        </w:numPr>
+      </w:pPr>
+      <w:r>
+        <w:rPr>
+          <w:color w:val="FF0000"/>
+        </w:rPr>
+        <w:t>Ideally would have profile picture out but due to time constraints this would future workings.</w:t>
       </w:r>
     </w:p>
     <w:p/>

</xml_diff>

<commit_message>
changed check boxes to empty when cleared
</commit_message>
<xml_diff>
--- a/User story.docx
+++ b/User story.docx
@@ -157,7 +157,10 @@
         </w:numPr>
       </w:pPr>
       <w:r>
-        <w:t>Only see available grads</w:t>
+        <w:t>Only see available grad</w:t>
+      </w:r>
+      <w:r>
+        <w:t>uates.</w:t>
       </w:r>
     </w:p>
     <w:p>
@@ -191,6 +194,21 @@
           <w:color w:val="FF0000"/>
         </w:rPr>
         <w:t>Ideally would have profile picture out but due to time constraints this would future workings.</w:t>
+      </w:r>
+    </w:p>
+    <w:p>
+      <w:pPr>
+        <w:pStyle w:val="ListParagraph"/>
+        <w:numPr>
+          <w:ilvl w:val="0"/>
+          <w:numId w:val="3"/>
+        </w:numPr>
+      </w:pPr>
+      <w:r>
+        <w:rPr>
+          <w:color w:val="FF0000"/>
+        </w:rPr>
+        <w:t>Check boxes are based onchange not checked or not checked. Future workings</w:t>
       </w:r>
     </w:p>
     <w:p/>

</xml_diff>

<commit_message>
changed css to multiple sheets
</commit_message>
<xml_diff>
--- a/User story.docx
+++ b/User story.docx
@@ -91,7 +91,14 @@
         <w:rPr>
           <w:color w:val="FF0000"/>
         </w:rPr>
-        <w:t>An Employer would receive an email from the TDA Admin containing their username ad</w:t>
+        <w:t xml:space="preserve">An Employer would receive an email from the TDA Admin containing their username </w:t>
+      </w:r>
+      <w:proofErr w:type="spellStart"/>
+      <w:r>
+        <w:rPr>
+          <w:color w:val="FF0000"/>
+        </w:rPr>
+        <w:t>ad</w:t>
       </w:r>
       <w:r>
         <w:rPr>
@@ -99,6 +106,7 @@
         </w:rPr>
         <w:t>d</w:t>
       </w:r>
+      <w:proofErr w:type="spellEnd"/>
       <w:r>
         <w:rPr>
           <w:color w:val="FF0000"/>
@@ -208,7 +216,21 @@
         <w:rPr>
           <w:color w:val="FF0000"/>
         </w:rPr>
-        <w:t>Check boxes are based onchange not checked or not checked. Future workings</w:t>
+        <w:t xml:space="preserve">Check boxes are based </w:t>
+      </w:r>
+      <w:proofErr w:type="spellStart"/>
+      <w:r>
+        <w:rPr>
+          <w:color w:val="FF0000"/>
+        </w:rPr>
+        <w:t>onchange</w:t>
+      </w:r>
+      <w:proofErr w:type="spellEnd"/>
+      <w:r>
+        <w:rPr>
+          <w:color w:val="FF0000"/>
+        </w:rPr>
+        <w:t xml:space="preserve"> not checked or not checked. Future workings</w:t>
       </w:r>
     </w:p>
     <w:p/>
@@ -241,7 +263,13 @@
         </w:numPr>
       </w:pPr>
       <w:r>
-        <w:t xml:space="preserve">Once on the dashboard the Admin user has access to everything available, view graduates, employers and other TDA staff. </w:t>
+        <w:t xml:space="preserve">Once on the dashboard the </w:t>
+      </w:r>
+      <w:r>
+        <w:t xml:space="preserve">TDA </w:t>
+      </w:r>
+      <w:r>
+        <w:t xml:space="preserve">Admin user has access to everything available, view graduates, employers and other TDA staff. </w:t>
       </w:r>
     </w:p>
     <w:p>
@@ -361,7 +389,7 @@
         <w:rPr>
           <w:color w:val="FF0000"/>
         </w:rPr>
-        <w:t>Ideally employed would be yes or no, not true or false.</w:t>
+        <w:t>Not all fields are relevant for each profile being created, for example, the employer doesn’t need media accounts or course title, etc…</w:t>
       </w:r>
     </w:p>
     <w:p/>

</xml_diff>